<commit_message>
Modulo tres clase Unity 4
</commit_message>
<xml_diff>
--- a/Unity 02 de Mayo.docx
+++ b/Unity 02 de Mayo.docx
@@ -3,6 +3,21 @@
 <w:document xmlns:wpc="http://schemas.microsoft.com/office/word/2010/wordprocessingCanvas" xmlns:mc="http://schemas.openxmlformats.org/markup-compatibility/2006" xmlns:o="urn:schemas-microsoft-com:office:office" xmlns:r="http://schemas.openxmlformats.org/officeDocument/2006/relationships" xmlns:m="http://schemas.openxmlformats.org/officeDocument/2006/math" xmlns:v="urn:schemas-microsoft-com:vml" xmlns:wp14="http://schemas.microsoft.com/office/word/2010/wordprocessingDrawing" xmlns:wp="http://schemas.openxmlformats.org/drawingml/2006/wordprocessingDrawing" xmlns:w10="urn:schemas-microsoft-com:office:word" xmlns:w="http://schemas.openxmlformats.org/wordprocessingml/2006/main" xmlns:w14="http://schemas.microsoft.com/office/word/2010/wordml" xmlns:w15="http://schemas.microsoft.com/office/word/2012/wordml" xmlns:wpg="http://schemas.microsoft.com/office/word/2010/wordprocessingGroup" xmlns:wpi="http://schemas.microsoft.com/office/word/2010/wordprocessingInk" xmlns:wne="http://schemas.microsoft.com/office/word/2006/wordml" xmlns:wps="http://schemas.microsoft.com/office/word/2010/wordprocessingShape" mc:Ignorable="w14 w15 wp14">
   <w:body>
     <w:p>
+      <w:pPr>
+        <w:rPr>
+          <w:b/>
+          <w:u w:val="single"/>
+        </w:rPr>
+      </w:pPr>
+      <w:r>
+        <w:rPr>
+          <w:b/>
+          <w:u w:val="single"/>
+        </w:rPr>
+        <w:t>Clase 02 de Mayo</w:t>
+      </w:r>
+    </w:p>
+    <w:p>
       <w:r>
         <w:t>Propiedad de instancia, valores locales</w:t>
       </w:r>
@@ -19,7 +34,10 @@
     </w:p>
     <w:p>
       <w:r>
-        <w:t>Ataques:</w:t>
+        <w:t>Movimientos</w:t>
+      </w:r>
+      <w:r>
+        <w:t>:</w:t>
       </w:r>
     </w:p>
     <w:p>
@@ -108,10 +126,238 @@
       <w:r>
         <w:t>= toma un valor como límite, compensa la velocidad del movimiento, rectifica el movimiento</w:t>
       </w:r>
+    </w:p>
+    <w:p/>
+    <w:p/>
+    <w:p/>
+    <w:p/>
+    <w:p/>
+    <w:p/>
+    <w:p/>
+    <w:p/>
+    <w:p/>
+    <w:p/>
+    <w:p/>
+    <w:p/>
+    <w:p/>
+    <w:p/>
+    <w:p/>
+    <w:p/>
+    <w:p/>
+    <w:p/>
+    <w:p/>
+    <w:p/>
+    <w:p>
+      <w:pPr>
+        <w:rPr>
+          <w:b/>
+          <w:u w:val="single"/>
+        </w:rPr>
+      </w:pPr>
+      <w:r>
+        <w:rPr>
+          <w:b/>
+          <w:u w:val="single"/>
+        </w:rPr>
+        <w:t>Clase 07 de Mayo</w:t>
+      </w:r>
+    </w:p>
+    <w:p>
+      <w:r>
+        <w:t xml:space="preserve">Top Down, </w:t>
+      </w:r>
+      <w:proofErr w:type="spellStart"/>
+      <w:r>
+        <w:t>Platformer</w:t>
+      </w:r>
+      <w:proofErr w:type="spellEnd"/>
+    </w:p>
+    <w:p>
+      <w:r>
+        <w:t xml:space="preserve">El </w:t>
+      </w:r>
+      <w:proofErr w:type="spellStart"/>
+      <w:r>
+        <w:t>if</w:t>
+      </w:r>
+      <w:proofErr w:type="spellEnd"/>
+      <w:r>
+        <w:t xml:space="preserve"> pueda considerar clases dentro del no</w:t>
+      </w:r>
+    </w:p>
+    <w:p>
+      <w:r>
+        <w:t>Extender la clase, se puede definir operaciones</w:t>
+      </w:r>
+    </w:p>
+    <w:p>
+      <w:r>
+        <w:t xml:space="preserve">Por defecto una de las operaciones tacitas que tienen casi todas las clases de </w:t>
+      </w:r>
+      <w:proofErr w:type="spellStart"/>
+      <w:r>
+        <w:t>Unity</w:t>
+      </w:r>
+      <w:proofErr w:type="spellEnd"/>
+      <w:r>
+        <w:t xml:space="preserve">, operador de </w:t>
+      </w:r>
+      <w:proofErr w:type="spellStart"/>
+      <w:r>
+        <w:t>bool</w:t>
+      </w:r>
+      <w:proofErr w:type="spellEnd"/>
+      <w:r>
+        <w:t xml:space="preserve"> que tiene la clase por defecto</w:t>
+      </w:r>
+    </w:p>
+    <w:p>
+      <w:r>
+        <w:t xml:space="preserve">Error de </w:t>
+      </w:r>
+      <w:proofErr w:type="spellStart"/>
+      <w:r>
+        <w:t>runtime</w:t>
+      </w:r>
+      <w:proofErr w:type="spellEnd"/>
+      <w:r>
+        <w:t xml:space="preserve">: uso de acceso que hacen referencia a </w:t>
+      </w:r>
+      <w:proofErr w:type="spellStart"/>
+      <w:r>
+        <w:t>null</w:t>
+      </w:r>
+      <w:proofErr w:type="spellEnd"/>
+    </w:p>
+    <w:p>
+      <w:r>
+        <w:t xml:space="preserve">Reglas de </w:t>
+      </w:r>
+      <w:proofErr w:type="spellStart"/>
+      <w:r>
+        <w:t>collision</w:t>
+      </w:r>
+      <w:proofErr w:type="spellEnd"/>
+      <w:r>
+        <w:t>:</w:t>
+      </w:r>
+    </w:p>
+    <w:p>
+      <w:pPr>
+        <w:pStyle w:val="Prrafodelista"/>
+        <w:numPr>
+          <w:ilvl w:val="0"/>
+          <w:numId w:val="2"/>
+        </w:numPr>
+      </w:pPr>
+      <w:r>
+        <w:t xml:space="preserve">Ambos tienen que tener un </w:t>
+      </w:r>
+      <w:proofErr w:type="spellStart"/>
+      <w:r>
+        <w:t>collider</w:t>
+      </w:r>
+      <w:proofErr w:type="spellEnd"/>
+    </w:p>
+    <w:p>
+      <w:pPr>
+        <w:pStyle w:val="Prrafodelista"/>
+        <w:numPr>
+          <w:ilvl w:val="0"/>
+          <w:numId w:val="2"/>
+        </w:numPr>
+      </w:pPr>
+      <w:r>
+        <w:t xml:space="preserve">Al menos uno de los 2 debe tener el </w:t>
+      </w:r>
+      <w:proofErr w:type="spellStart"/>
+      <w:r>
+        <w:t>check</w:t>
+      </w:r>
+      <w:proofErr w:type="spellEnd"/>
+      <w:r>
+        <w:t xml:space="preserve"> de </w:t>
+      </w:r>
+      <w:proofErr w:type="spellStart"/>
+      <w:r>
+        <w:t>trigger</w:t>
+      </w:r>
+      <w:proofErr w:type="spellEnd"/>
+    </w:p>
+    <w:p>
+      <w:pPr>
+        <w:pStyle w:val="Prrafodelista"/>
+        <w:numPr>
+          <w:ilvl w:val="0"/>
+          <w:numId w:val="2"/>
+        </w:numPr>
+      </w:pPr>
+      <w:r>
+        <w:t xml:space="preserve">Al menos uno debe tener el método </w:t>
+      </w:r>
+      <w:proofErr w:type="spellStart"/>
+      <w:r>
+        <w:t>OnTrigger</w:t>
+      </w:r>
+      <w:proofErr w:type="spellEnd"/>
+      <w:r>
+        <w:t xml:space="preserve"> “ “</w:t>
+      </w:r>
+    </w:p>
+    <w:p>
+      <w:pPr>
+        <w:pStyle w:val="Prrafodelista"/>
+        <w:numPr>
+          <w:ilvl w:val="0"/>
+          <w:numId w:val="2"/>
+        </w:numPr>
+      </w:pPr>
+      <w:r>
+        <w:t xml:space="preserve">Por lo menos uno de los 2 debe tener el componente </w:t>
+      </w:r>
+      <w:proofErr w:type="spellStart"/>
+      <w:r>
+        <w:t>rigidbody</w:t>
+      </w:r>
+      <w:proofErr w:type="spellEnd"/>
+    </w:p>
+    <w:p/>
+    <w:p>
+      <w:r>
+        <w:t>Polimorfismo</w:t>
+      </w:r>
+    </w:p>
+    <w:p>
+      <w:pPr>
+        <w:pStyle w:val="Prrafodelista"/>
+        <w:numPr>
+          <w:ilvl w:val="0"/>
+          <w:numId w:val="3"/>
+        </w:numPr>
+      </w:pPr>
+      <w:r>
+        <w:t>Puedes usar algo como algo mas</w:t>
+      </w:r>
+    </w:p>
+    <w:p>
+      <w:pPr>
+        <w:pStyle w:val="Prrafodelista"/>
+        <w:numPr>
+          <w:ilvl w:val="0"/>
+          <w:numId w:val="3"/>
+        </w:numPr>
+      </w:pPr>
+      <w:r>
+        <w:t>Puedes transformar al objeto en algo más dependiendo de la jerarquía</w:t>
+      </w:r>
       <w:bookmarkStart w:id="0" w:name="_GoBack"/>
       <w:bookmarkEnd w:id="0"/>
     </w:p>
-    <w:p/>
+    <w:p>
+      <w:r>
+        <w:t>Casteo</w:t>
+      </w:r>
+    </w:p>
     <w:sectPr>
       <w:pgSz w:w="11906" w:h="16838"/>
       <w:pgMar w:top="1417" w:right="1701" w:bottom="1417" w:left="1701" w:header="708" w:footer="708" w:gutter="0"/>
@@ -213,8 +459,192 @@
       </w:pPr>
     </w:lvl>
   </w:abstractNum>
+  <w:abstractNum w:abstractNumId="1">
+    <w:nsid w:val="623846A2"/>
+    <w:multiLevelType w:val="hybridMultilevel"/>
+    <w:tmpl w:val="48822D8C"/>
+    <w:lvl w:ilvl="0" w:tplc="280A000F">
+      <w:start w:val="1"/>
+      <w:numFmt w:val="decimal"/>
+      <w:lvlText w:val="%1."/>
+      <w:lvlJc w:val="left"/>
+      <w:pPr>
+        <w:ind w:left="720" w:hanging="360"/>
+      </w:pPr>
+      <w:rPr>
+        <w:rFonts w:hint="default"/>
+      </w:rPr>
+    </w:lvl>
+    <w:lvl w:ilvl="1" w:tplc="280A0019" w:tentative="1">
+      <w:start w:val="1"/>
+      <w:numFmt w:val="lowerLetter"/>
+      <w:lvlText w:val="%2."/>
+      <w:lvlJc w:val="left"/>
+      <w:pPr>
+        <w:ind w:left="1440" w:hanging="360"/>
+      </w:pPr>
+    </w:lvl>
+    <w:lvl w:ilvl="2" w:tplc="280A001B" w:tentative="1">
+      <w:start w:val="1"/>
+      <w:numFmt w:val="lowerRoman"/>
+      <w:lvlText w:val="%3."/>
+      <w:lvlJc w:val="right"/>
+      <w:pPr>
+        <w:ind w:left="2160" w:hanging="180"/>
+      </w:pPr>
+    </w:lvl>
+    <w:lvl w:ilvl="3" w:tplc="280A000F" w:tentative="1">
+      <w:start w:val="1"/>
+      <w:numFmt w:val="decimal"/>
+      <w:lvlText w:val="%4."/>
+      <w:lvlJc w:val="left"/>
+      <w:pPr>
+        <w:ind w:left="2880" w:hanging="360"/>
+      </w:pPr>
+    </w:lvl>
+    <w:lvl w:ilvl="4" w:tplc="280A0019" w:tentative="1">
+      <w:start w:val="1"/>
+      <w:numFmt w:val="lowerLetter"/>
+      <w:lvlText w:val="%5."/>
+      <w:lvlJc w:val="left"/>
+      <w:pPr>
+        <w:ind w:left="3600" w:hanging="360"/>
+      </w:pPr>
+    </w:lvl>
+    <w:lvl w:ilvl="5" w:tplc="280A001B" w:tentative="1">
+      <w:start w:val="1"/>
+      <w:numFmt w:val="lowerRoman"/>
+      <w:lvlText w:val="%6."/>
+      <w:lvlJc w:val="right"/>
+      <w:pPr>
+        <w:ind w:left="4320" w:hanging="180"/>
+      </w:pPr>
+    </w:lvl>
+    <w:lvl w:ilvl="6" w:tplc="280A000F" w:tentative="1">
+      <w:start w:val="1"/>
+      <w:numFmt w:val="decimal"/>
+      <w:lvlText w:val="%7."/>
+      <w:lvlJc w:val="left"/>
+      <w:pPr>
+        <w:ind w:left="5040" w:hanging="360"/>
+      </w:pPr>
+    </w:lvl>
+    <w:lvl w:ilvl="7" w:tplc="280A0019" w:tentative="1">
+      <w:start w:val="1"/>
+      <w:numFmt w:val="lowerLetter"/>
+      <w:lvlText w:val="%8."/>
+      <w:lvlJc w:val="left"/>
+      <w:pPr>
+        <w:ind w:left="5760" w:hanging="360"/>
+      </w:pPr>
+    </w:lvl>
+    <w:lvl w:ilvl="8" w:tplc="280A001B" w:tentative="1">
+      <w:start w:val="1"/>
+      <w:numFmt w:val="lowerRoman"/>
+      <w:lvlText w:val="%9."/>
+      <w:lvlJc w:val="right"/>
+      <w:pPr>
+        <w:ind w:left="6480" w:hanging="180"/>
+      </w:pPr>
+    </w:lvl>
+  </w:abstractNum>
+  <w:abstractNum w:abstractNumId="2">
+    <w:nsid w:val="671C7116"/>
+    <w:multiLevelType w:val="hybridMultilevel"/>
+    <w:tmpl w:val="7424083C"/>
+    <w:lvl w:ilvl="0" w:tplc="280A000F">
+      <w:start w:val="1"/>
+      <w:numFmt w:val="decimal"/>
+      <w:lvlText w:val="%1."/>
+      <w:lvlJc w:val="left"/>
+      <w:pPr>
+        <w:ind w:left="720" w:hanging="360"/>
+      </w:pPr>
+      <w:rPr>
+        <w:rFonts w:hint="default"/>
+      </w:rPr>
+    </w:lvl>
+    <w:lvl w:ilvl="1" w:tplc="280A0019" w:tentative="1">
+      <w:start w:val="1"/>
+      <w:numFmt w:val="lowerLetter"/>
+      <w:lvlText w:val="%2."/>
+      <w:lvlJc w:val="left"/>
+      <w:pPr>
+        <w:ind w:left="1440" w:hanging="360"/>
+      </w:pPr>
+    </w:lvl>
+    <w:lvl w:ilvl="2" w:tplc="280A001B" w:tentative="1">
+      <w:start w:val="1"/>
+      <w:numFmt w:val="lowerRoman"/>
+      <w:lvlText w:val="%3."/>
+      <w:lvlJc w:val="right"/>
+      <w:pPr>
+        <w:ind w:left="2160" w:hanging="180"/>
+      </w:pPr>
+    </w:lvl>
+    <w:lvl w:ilvl="3" w:tplc="280A000F" w:tentative="1">
+      <w:start w:val="1"/>
+      <w:numFmt w:val="decimal"/>
+      <w:lvlText w:val="%4."/>
+      <w:lvlJc w:val="left"/>
+      <w:pPr>
+        <w:ind w:left="2880" w:hanging="360"/>
+      </w:pPr>
+    </w:lvl>
+    <w:lvl w:ilvl="4" w:tplc="280A0019" w:tentative="1">
+      <w:start w:val="1"/>
+      <w:numFmt w:val="lowerLetter"/>
+      <w:lvlText w:val="%5."/>
+      <w:lvlJc w:val="left"/>
+      <w:pPr>
+        <w:ind w:left="3600" w:hanging="360"/>
+      </w:pPr>
+    </w:lvl>
+    <w:lvl w:ilvl="5" w:tplc="280A001B" w:tentative="1">
+      <w:start w:val="1"/>
+      <w:numFmt w:val="lowerRoman"/>
+      <w:lvlText w:val="%6."/>
+      <w:lvlJc w:val="right"/>
+      <w:pPr>
+        <w:ind w:left="4320" w:hanging="180"/>
+      </w:pPr>
+    </w:lvl>
+    <w:lvl w:ilvl="6" w:tplc="280A000F" w:tentative="1">
+      <w:start w:val="1"/>
+      <w:numFmt w:val="decimal"/>
+      <w:lvlText w:val="%7."/>
+      <w:lvlJc w:val="left"/>
+      <w:pPr>
+        <w:ind w:left="5040" w:hanging="360"/>
+      </w:pPr>
+    </w:lvl>
+    <w:lvl w:ilvl="7" w:tplc="280A0019" w:tentative="1">
+      <w:start w:val="1"/>
+      <w:numFmt w:val="lowerLetter"/>
+      <w:lvlText w:val="%8."/>
+      <w:lvlJc w:val="left"/>
+      <w:pPr>
+        <w:ind w:left="5760" w:hanging="360"/>
+      </w:pPr>
+    </w:lvl>
+    <w:lvl w:ilvl="8" w:tplc="280A001B" w:tentative="1">
+      <w:start w:val="1"/>
+      <w:numFmt w:val="lowerRoman"/>
+      <w:lvlText w:val="%9."/>
+      <w:lvlJc w:val="right"/>
+      <w:pPr>
+        <w:ind w:left="6480" w:hanging="180"/>
+      </w:pPr>
+    </w:lvl>
+  </w:abstractNum>
   <w:num w:numId="1">
     <w:abstractNumId w:val="0"/>
+  </w:num>
+  <w:num w:numId="2">
+    <w:abstractNumId w:val="1"/>
+  </w:num>
+  <w:num w:numId="3">
+    <w:abstractNumId w:val="2"/>
   </w:num>
 </w:numbering>
 </file>

</xml_diff>

<commit_message>
Modulo tres clase Unity 5
</commit_message>
<xml_diff>
--- a/Unity 02 de Mayo.docx
+++ b/Unity 02 de Mayo.docx
@@ -350,13 +350,286 @@
       <w:r>
         <w:t>Puedes transformar al objeto en algo más dependiendo de la jerarquía</w:t>
       </w:r>
+    </w:p>
+    <w:p>
+      <w:r>
+        <w:t>Casteo</w:t>
+      </w:r>
+    </w:p>
+    <w:p/>
+    <w:p/>
+    <w:p/>
+    <w:p/>
+    <w:p/>
+    <w:p/>
+    <w:p/>
+    <w:p/>
+    <w:p/>
+    <w:p/>
+    <w:p/>
+    <w:p/>
+    <w:p/>
+    <w:p/>
+    <w:p/>
+    <w:p>
+      <w:pPr>
+        <w:rPr>
+          <w:b/>
+          <w:u w:val="single"/>
+        </w:rPr>
+      </w:pPr>
+      <w:r>
+        <w:rPr>
+          <w:b/>
+          <w:u w:val="single"/>
+        </w:rPr>
+        <w:lastRenderedPageBreak/>
+        <w:t>Clase 14</w:t>
+      </w:r>
+      <w:r>
+        <w:rPr>
+          <w:b/>
+          <w:u w:val="single"/>
+        </w:rPr>
+        <w:t xml:space="preserve"> de Mayo</w:t>
+      </w:r>
+    </w:p>
+    <w:p>
+      <w:proofErr w:type="spellStart"/>
+      <w:r>
+        <w:t>Raytracing</w:t>
+      </w:r>
+      <w:proofErr w:type="spellEnd"/>
+      <w:r>
+        <w:t xml:space="preserve"> – colisión línea</w:t>
+      </w:r>
+    </w:p>
+    <w:p>
+      <w:r>
+        <w:t xml:space="preserve">La física no corre con cada </w:t>
+      </w:r>
+      <w:proofErr w:type="spellStart"/>
+      <w:r>
+        <w:t>frame</w:t>
+      </w:r>
+      <w:proofErr w:type="spellEnd"/>
+      <w:r>
+        <w:t>, la física es simulada</w:t>
+      </w:r>
+    </w:p>
+    <w:p>
+      <w:r>
+        <w:t xml:space="preserve">Termina teniendo el mismo resultado visual que un </w:t>
+      </w:r>
+      <w:proofErr w:type="spellStart"/>
+      <w:r>
+        <w:t>bake</w:t>
+      </w:r>
+      <w:proofErr w:type="spellEnd"/>
+    </w:p>
+    <w:p>
+      <w:r>
+        <w:t>Procesos de luces dinámicas matan los celulares, los procesos de luces se hacen “horneado” “</w:t>
+      </w:r>
+      <w:proofErr w:type="spellStart"/>
+      <w:r>
+        <w:t>bake</w:t>
+      </w:r>
+      <w:proofErr w:type="spellEnd"/>
+      <w:r>
+        <w:t>”</w:t>
+      </w:r>
+    </w:p>
+    <w:p>
+      <w:r>
+        <w:t xml:space="preserve">Iluminación </w:t>
+      </w:r>
+      <w:proofErr w:type="spellStart"/>
+      <w:r>
+        <w:t>precocida</w:t>
+      </w:r>
+      <w:proofErr w:type="spellEnd"/>
+      <w:r>
+        <w:t xml:space="preserve"> para juegos de consolas</w:t>
+      </w:r>
+    </w:p>
+    <w:p>
+      <w:r>
+        <w:t xml:space="preserve">Si el </w:t>
+      </w:r>
+      <w:proofErr w:type="spellStart"/>
+      <w:r>
+        <w:t>Clamp</w:t>
+      </w:r>
+      <w:proofErr w:type="spellEnd"/>
+      <w:r>
+        <w:t xml:space="preserve"> no se puede hacer directo se tiene que hacer dentro del método</w:t>
+      </w:r>
+    </w:p>
+    <w:p/>
+    <w:p>
+      <w:pPr>
+        <w:rPr>
+          <w:b/>
+        </w:rPr>
+      </w:pPr>
+      <w:r>
+        <w:rPr>
+          <w:b/>
+        </w:rPr>
+        <w:t xml:space="preserve">Dibujar el movimiento del mouse usando un </w:t>
+      </w:r>
+      <w:proofErr w:type="spellStart"/>
+      <w:r>
+        <w:rPr>
+          <w:b/>
+        </w:rPr>
+        <w:t>Gizmo</w:t>
+      </w:r>
+      <w:proofErr w:type="spellEnd"/>
+    </w:p>
+    <w:p>
+      <w:r>
+        <w:t xml:space="preserve">Dentro de un </w:t>
+      </w:r>
+      <w:proofErr w:type="spellStart"/>
+      <w:r>
+        <w:t>OnGUI</w:t>
+      </w:r>
+      <w:proofErr w:type="spellEnd"/>
+      <w:r>
+        <w:t xml:space="preserve">, etiqueta con forma de rectángulo + </w:t>
+      </w:r>
+      <w:proofErr w:type="spellStart"/>
+      <w:r>
+        <w:t>Input.mousePosition</w:t>
+      </w:r>
+      <w:proofErr w:type="spellEnd"/>
+    </w:p>
+    <w:p>
+      <w:r>
+        <w:t>La posición del Mouse es como un Vector2</w:t>
+      </w:r>
+    </w:p>
+    <w:p>
+      <w:r>
+        <w:t>La posición en del mouse se mide en pixeles</w:t>
+      </w:r>
+    </w:p>
+    <w:p>
+      <w:r>
+        <w:t xml:space="preserve">Se agrega </w:t>
+      </w:r>
+      <w:proofErr w:type="spellStart"/>
+      <w:r>
+        <w:t>Camera.main</w:t>
+      </w:r>
+      <w:r>
+        <w:t>.ScreenToWorldPoint</w:t>
+      </w:r>
+      <w:proofErr w:type="spellEnd"/>
+    </w:p>
+    <w:p>
+      <w:r>
+        <w:tab/>
+      </w:r>
+      <w:proofErr w:type="spellStart"/>
+      <w:r>
+        <w:t>Metodo</w:t>
+      </w:r>
+      <w:proofErr w:type="spellEnd"/>
+      <w:r>
+        <w:t xml:space="preserve"> </w:t>
+      </w:r>
+      <w:proofErr w:type="spellStart"/>
+      <w:r>
+        <w:t>Screen</w:t>
+      </w:r>
+      <w:proofErr w:type="spellEnd"/>
+      <w:r>
+        <w:t xml:space="preserve"> relación a pixeles de la pantalla</w:t>
+      </w:r>
+    </w:p>
+    <w:p/>
+    <w:p>
+      <w:r>
+        <w:t>Agregar una variable Vector2 para almacenar la posición actual del mouse;</w:t>
+      </w:r>
+    </w:p>
+    <w:p>
+      <w:r>
+        <w:t xml:space="preserve">*valor default </w:t>
+      </w:r>
+      <w:proofErr w:type="spellStart"/>
+      <w:r>
+        <w:t>the</w:t>
+      </w:r>
+      <w:proofErr w:type="spellEnd"/>
+      <w:r>
+        <w:t xml:space="preserve"> un </w:t>
+      </w:r>
+      <w:proofErr w:type="spellStart"/>
+      <w:r>
+        <w:t>float</w:t>
+      </w:r>
+      <w:proofErr w:type="spellEnd"/>
+      <w:r>
+        <w:t xml:space="preserve"> es 0.0</w:t>
+      </w:r>
+    </w:p>
+    <w:p/>
+    <w:p>
+      <w:r>
+        <w:t xml:space="preserve">Nunca va a ser exacto la posición del </w:t>
+      </w:r>
+      <w:proofErr w:type="spellStart"/>
+      <w:r>
+        <w:t>gizmo</w:t>
+      </w:r>
+      <w:proofErr w:type="spellEnd"/>
+      <w:r>
+        <w:t xml:space="preserve"> porque dependerá de la capacidad del </w:t>
+      </w:r>
+      <w:proofErr w:type="spellStart"/>
+      <w:r>
+        <w:t>Engine</w:t>
+      </w:r>
+      <w:proofErr w:type="spellEnd"/>
+    </w:p>
+    <w:p/>
+    <w:p>
+      <w:proofErr w:type="spellStart"/>
+      <w:r>
+        <w:t>Gizmos</w:t>
+      </w:r>
+      <w:proofErr w:type="spellEnd"/>
+      <w:r>
+        <w:t xml:space="preserve"> </w:t>
+      </w:r>
+      <w:proofErr w:type="spellStart"/>
+      <w:r>
+        <w:t>Drawline</w:t>
+      </w:r>
+      <w:proofErr w:type="spellEnd"/>
+      <w:r>
+        <w:t xml:space="preserve"> del objeto a la posición del puntero del mouse</w:t>
+      </w:r>
+    </w:p>
+    <w:p/>
+    <w:p>
+      <w:r>
+        <w:t xml:space="preserve">Utilizar la magnitud del vector del </w:t>
+      </w:r>
+      <w:proofErr w:type="spellStart"/>
+      <w:r>
+        <w:t>object</w:t>
+      </w:r>
+      <w:proofErr w:type="spellEnd"/>
+      <w:r>
+        <w:t xml:space="preserve"> hacia el mouse para mover la camara</w:t>
+      </w:r>
       <w:bookmarkStart w:id="0" w:name="_GoBack"/>
       <w:bookmarkEnd w:id="0"/>
-    </w:p>
-    <w:p>
-      <w:r>
-        <w:t>Casteo</w:t>
-      </w:r>
     </w:p>
     <w:sectPr>
       <w:pgSz w:w="11906" w:h="16838"/>

</xml_diff>

<commit_message>
Modulo tres clase Unity 6
</commit_message>
<xml_diff>
--- a/Unity 02 de Mayo.docx
+++ b/Unity 02 de Mayo.docx
@@ -395,6 +395,66 @@
       </w:r>
     </w:p>
     <w:p>
+      <w:pPr>
+        <w:rPr>
+          <w:b/>
+        </w:rPr>
+      </w:pPr>
+      <w:r>
+        <w:rPr>
+          <w:b/>
+        </w:rPr>
+        <w:t xml:space="preserve">¿Cómo </w:t>
+      </w:r>
+      <w:r>
+        <w:rPr>
+          <w:b/>
+        </w:rPr>
+        <w:t xml:space="preserve">colisionar con </w:t>
+      </w:r>
+      <w:proofErr w:type="spellStart"/>
+      <w:r>
+        <w:rPr>
+          <w:b/>
+        </w:rPr>
+        <w:t>sprites</w:t>
+      </w:r>
+      <w:proofErr w:type="spellEnd"/>
+      <w:r>
+        <w:rPr>
+          <w:b/>
+        </w:rPr>
+        <w:t xml:space="preserve"> 2D?</w:t>
+      </w:r>
+    </w:p>
+    <w:p>
+      <w:pPr>
+        <w:rPr>
+          <w:b/>
+        </w:rPr>
+      </w:pPr>
+      <w:r>
+        <w:rPr>
+          <w:b/>
+        </w:rPr>
+        <w:t>¿Cómo generar una línea entre el puntero del mouse y un objeto (</w:t>
+      </w:r>
+      <w:proofErr w:type="spellStart"/>
+      <w:r>
+        <w:rPr>
+          <w:b/>
+        </w:rPr>
+        <w:t>Gizmo</w:t>
+      </w:r>
+      <w:proofErr w:type="spellEnd"/>
+      <w:r>
+        <w:rPr>
+          <w:b/>
+        </w:rPr>
+        <w:t>)?</w:t>
+      </w:r>
+    </w:p>
+    <w:p>
       <w:proofErr w:type="spellStart"/>
       <w:r>
         <w:t>Raytracing</w:t>
@@ -513,8 +573,19 @@
     </w:p>
     <w:p>
       <w:r>
-        <w:t>La posición en del mouse se mide en pixeles</w:t>
-      </w:r>
+        <w:t xml:space="preserve">La posición </w:t>
+      </w:r>
+      <w:r>
+        <w:t>del mouse se mide en pixeles</w:t>
+      </w:r>
+      <w:r>
+        <w:t xml:space="preserve"> en </w:t>
+      </w:r>
+      <w:proofErr w:type="spellStart"/>
+      <w:r>
+        <w:t>Unity</w:t>
+      </w:r>
+      <w:proofErr w:type="spellEnd"/>
     </w:p>
     <w:p>
       <w:r>
@@ -618,7 +689,13 @@
     <w:p/>
     <w:p>
       <w:r>
-        <w:t xml:space="preserve">Utilizar la magnitud del vector del </w:t>
+        <w:t>Ut</w:t>
+      </w:r>
+      <w:r>
+        <w:t>ilizar la magnitud del vector que se dibuja desde el</w:t>
+      </w:r>
+      <w:r>
+        <w:t xml:space="preserve"> </w:t>
       </w:r>
       <w:proofErr w:type="spellStart"/>
       <w:r>
@@ -626,7 +703,181 @@
       </w:r>
       <w:proofErr w:type="spellEnd"/>
       <w:r>
-        <w:t xml:space="preserve"> hacia el mouse para mover la camara</w:t>
+        <w:t xml:space="preserve"> hacia el mouse para mover la </w:t>
+      </w:r>
+      <w:r>
+        <w:t>cámara</w:t>
+      </w:r>
+    </w:p>
+    <w:p/>
+    <w:p/>
+    <w:p/>
+    <w:p/>
+    <w:p/>
+    <w:p>
+      <w:pPr>
+        <w:rPr>
+          <w:b/>
+          <w:u w:val="single"/>
+        </w:rPr>
+      </w:pPr>
+      <w:r>
+        <w:rPr>
+          <w:b/>
+          <w:u w:val="single"/>
+        </w:rPr>
+        <w:lastRenderedPageBreak/>
+        <w:t>Clase 16</w:t>
+      </w:r>
+      <w:r>
+        <w:rPr>
+          <w:b/>
+          <w:u w:val="single"/>
+        </w:rPr>
+        <w:t xml:space="preserve"> de Mayo</w:t>
+      </w:r>
+    </w:p>
+    <w:p>
+      <w:r>
+        <w:t xml:space="preserve">Vector que apunta con una magnitud y dirección. Punto de referencia es el </w:t>
+      </w:r>
+      <w:proofErr w:type="spellStart"/>
+      <w:r>
+        <w:t>transform</w:t>
+      </w:r>
+      <w:proofErr w:type="spellEnd"/>
+      <w:r>
+        <w:t xml:space="preserve"> mismo</w:t>
+      </w:r>
+    </w:p>
+    <w:p>
+      <w:r>
+        <w:t xml:space="preserve">El movimiento de la cámara se estuvo haciendo con </w:t>
+      </w:r>
+      <w:proofErr w:type="spellStart"/>
+      <w:r>
+        <w:t>Translate</w:t>
+      </w:r>
+      <w:proofErr w:type="spellEnd"/>
+      <w:r>
+        <w:t xml:space="preserve">, pero no es </w:t>
+      </w:r>
+      <w:proofErr w:type="spellStart"/>
+      <w:r>
+        <w:t>conveniendte</w:t>
+      </w:r>
+      <w:proofErr w:type="spellEnd"/>
+    </w:p>
+    <w:p>
+      <w:r>
+        <w:t xml:space="preserve">No debe ser en base a </w:t>
+      </w:r>
+      <w:proofErr w:type="spellStart"/>
+      <w:r>
+        <w:t>perform</w:t>
+      </w:r>
+      <w:proofErr w:type="spellEnd"/>
+      <w:r>
+        <w:t xml:space="preserve"> position sino </w:t>
+      </w:r>
+    </w:p>
+    <w:p>
+      <w:r>
+        <w:t>Lo dibuja en función del punto de origen. El punto de origen de un vector es cero.</w:t>
+      </w:r>
+    </w:p>
+    <w:p>
+      <w:r>
+        <w:t xml:space="preserve">Si algo se pone en el inicio siempre se mantendrá la posición del inicio, </w:t>
+      </w:r>
+      <w:proofErr w:type="spellStart"/>
+      <w:r>
+        <w:t>get</w:t>
+      </w:r>
+      <w:proofErr w:type="spellEnd"/>
+      <w:r>
+        <w:t xml:space="preserve"> </w:t>
+      </w:r>
+      <w:proofErr w:type="spellStart"/>
+      <w:r>
+        <w:t>return</w:t>
+      </w:r>
+      <w:proofErr w:type="spellEnd"/>
+      <w:r>
+        <w:t xml:space="preserve"> obtiene un retorno cada </w:t>
+      </w:r>
+      <w:proofErr w:type="spellStart"/>
+      <w:r>
+        <w:t>frame</w:t>
+      </w:r>
+      <w:proofErr w:type="spellEnd"/>
+      <w:r>
+        <w:t>.</w:t>
+      </w:r>
+    </w:p>
+    <w:p>
+      <w:proofErr w:type="spellStart"/>
+      <w:r>
+        <w:t>GetMouseButton</w:t>
+      </w:r>
+      <w:proofErr w:type="spellEnd"/>
+      <w:r>
+        <w:t xml:space="preserve"> </w:t>
+      </w:r>
+      <w:proofErr w:type="spellStart"/>
+      <w:r>
+        <w:t>down</w:t>
+      </w:r>
+      <w:proofErr w:type="spellEnd"/>
+      <w:r>
+        <w:t xml:space="preserve"> para cuando el botón </w:t>
+      </w:r>
+      <w:proofErr w:type="spellStart"/>
+      <w:r>
+        <w:t>esta</w:t>
+      </w:r>
+      <w:proofErr w:type="spellEnd"/>
+      <w:r>
+        <w:t xml:space="preserve"> presionado, el numero 0 es el </w:t>
+      </w:r>
+      <w:proofErr w:type="spellStart"/>
+      <w:r>
+        <w:t>click</w:t>
+      </w:r>
+      <w:proofErr w:type="spellEnd"/>
+      <w:r>
+        <w:t xml:space="preserve"> izquierdo</w:t>
+      </w:r>
+    </w:p>
+    <w:p>
+      <w:proofErr w:type="spellStart"/>
+      <w:r>
+        <w:t>Transform.position</w:t>
+      </w:r>
+      <w:proofErr w:type="spellEnd"/>
+      <w:r>
+        <w:t xml:space="preserve"> + </w:t>
+      </w:r>
+      <w:proofErr w:type="spellStart"/>
+      <w:r>
+        <w:t>playerDelta</w:t>
+      </w:r>
+      <w:proofErr w:type="spellEnd"/>
+      <w:r>
+        <w:t xml:space="preserve"> (uno es vector3 y el otro es VECTOR2 y no se pueden sumar)</w:t>
+      </w:r>
+    </w:p>
+    <w:p>
+      <w:r>
+        <w:t xml:space="preserve">Vector3 </w:t>
+      </w:r>
+      <w:proofErr w:type="spellStart"/>
+      <w:r>
+        <w:t>direction</w:t>
+      </w:r>
+      <w:proofErr w:type="spellEnd"/>
+      <w:r>
+        <w:t xml:space="preserve"> = dirección por defecto</w:t>
       </w:r>
       <w:bookmarkStart w:id="0" w:name="_GoBack"/>
       <w:bookmarkEnd w:id="0"/>

</xml_diff>

<commit_message>
Modulo tres clase Unity 7
</commit_message>
<xml_diff>
--- a/Unity 02 de Mayo.docx
+++ b/Unity 02 de Mayo.docx
@@ -879,9 +879,173 @@
       <w:r>
         <w:t xml:space="preserve"> = dirección por defecto</w:t>
       </w:r>
+    </w:p>
+    <w:p/>
+    <w:p/>
+    <w:p/>
+    <w:p/>
+    <w:p/>
+    <w:p/>
+    <w:p/>
+    <w:p/>
+    <w:p/>
+    <w:p/>
+    <w:p/>
+    <w:p/>
+    <w:p/>
+    <w:p/>
+    <w:p/>
+    <w:p/>
+    <w:p/>
+    <w:p/>
+    <w:p/>
+    <w:p/>
+    <w:p/>
+    <w:p>
+      <w:pPr>
+        <w:rPr>
+          <w:b/>
+          <w:u w:val="single"/>
+        </w:rPr>
+      </w:pPr>
+      <w:r>
+        <w:rPr>
+          <w:b/>
+          <w:u w:val="single"/>
+        </w:rPr>
+        <w:lastRenderedPageBreak/>
+        <w:t>Clase 21</w:t>
+      </w:r>
+      <w:r>
+        <w:rPr>
+          <w:b/>
+          <w:u w:val="single"/>
+        </w:rPr>
+        <w:t xml:space="preserve"> de Mayo</w:t>
+      </w:r>
+    </w:p>
+    <w:p>
+      <w:r>
+        <w:t>El “</w:t>
+      </w:r>
+      <w:proofErr w:type="spellStart"/>
+      <w:r>
+        <w:t>While</w:t>
+      </w:r>
+      <w:proofErr w:type="spellEnd"/>
+      <w:r>
+        <w:t xml:space="preserve">” se mantiene en un solo </w:t>
+      </w:r>
+      <w:proofErr w:type="spellStart"/>
+      <w:r>
+        <w:t>frame</w:t>
+      </w:r>
+      <w:proofErr w:type="spellEnd"/>
+    </w:p>
+    <w:p>
+      <w:proofErr w:type="spellStart"/>
+      <w:r>
+        <w:t>CheckKey</w:t>
+      </w:r>
+      <w:proofErr w:type="spellEnd"/>
+      <w:r>
+        <w:t xml:space="preserve"> – </w:t>
+      </w:r>
+      <w:proofErr w:type="spellStart"/>
+      <w:r>
+        <w:t>MouseButton</w:t>
+      </w:r>
+      <w:proofErr w:type="spellEnd"/>
+    </w:p>
+    <w:p>
+      <w:proofErr w:type="spellStart"/>
+      <w:proofErr w:type="gramStart"/>
+      <w:r>
+        <w:t>MouseButton</w:t>
+      </w:r>
+      <w:proofErr w:type="spellEnd"/>
+      <w:r>
+        <w:t>(</w:t>
+      </w:r>
+      <w:proofErr w:type="gramEnd"/>
+      <w:r>
+        <w:t>0</w:t>
+      </w:r>
+      <w:r>
+        <w:t xml:space="preserve">) = </w:t>
+      </w:r>
+      <w:proofErr w:type="spellStart"/>
+      <w:r>
+        <w:t>click</w:t>
+      </w:r>
+      <w:proofErr w:type="spellEnd"/>
+      <w:r>
+        <w:t xml:space="preserve"> </w:t>
+      </w:r>
+      <w:r>
+        <w:t>izquierdo</w:t>
+      </w:r>
+    </w:p>
+    <w:p>
+      <w:proofErr w:type="spellStart"/>
+      <w:proofErr w:type="gramStart"/>
+      <w:r>
+        <w:t>MouseButton</w:t>
+      </w:r>
+      <w:proofErr w:type="spellEnd"/>
+      <w:r>
+        <w:t>(</w:t>
+      </w:r>
+      <w:proofErr w:type="gramEnd"/>
+      <w:r>
+        <w:t xml:space="preserve">1) = </w:t>
+      </w:r>
+      <w:proofErr w:type="spellStart"/>
+      <w:r>
+        <w:t>click</w:t>
+      </w:r>
+      <w:proofErr w:type="spellEnd"/>
+      <w:r>
+        <w:t xml:space="preserve"> derecho</w:t>
+      </w:r>
+    </w:p>
+    <w:p>
+      <w:r>
+        <w:t>Maneras de guardar información en variables</w:t>
+      </w:r>
+    </w:p>
+    <w:p>
+      <w:proofErr w:type="spellStart"/>
+      <w:r>
+        <w:t>Time.Deltatime</w:t>
+      </w:r>
+      <w:proofErr w:type="spellEnd"/>
+      <w:r>
+        <w:t xml:space="preserve"> = diferencia de tiempo entre </w:t>
+      </w:r>
+      <w:proofErr w:type="spellStart"/>
+      <w:r>
+        <w:t>frame</w:t>
+      </w:r>
+      <w:proofErr w:type="spellEnd"/>
+      <w:r>
+        <w:t xml:space="preserve"> y </w:t>
+      </w:r>
+      <w:proofErr w:type="spellStart"/>
+      <w:r>
+        <w:t>frame</w:t>
+      </w:r>
+      <w:proofErr w:type="spellEnd"/>
+    </w:p>
+    <w:p/>
+    <w:p>
+      <w:r>
+        <w:t>Contador en base de fracciones de tiempo;</w:t>
+      </w:r>
       <w:bookmarkStart w:id="0" w:name="_GoBack"/>
       <w:bookmarkEnd w:id="0"/>
     </w:p>
+    <w:p/>
     <w:sectPr>
       <w:pgSz w:w="11906" w:h="16838"/>
       <w:pgMar w:top="1417" w:right="1701" w:bottom="1417" w:left="1701" w:header="708" w:footer="708" w:gutter="0"/>

</xml_diff>

<commit_message>
Modulo tres clase Unity 8
</commit_message>
<xml_diff>
--- a/Unity 02 de Mayo.docx
+++ b/Unity 02 de Mayo.docx
@@ -941,6 +941,17 @@
         <w:t>frame</w:t>
       </w:r>
       <w:proofErr w:type="spellEnd"/>
+      <w:r>
+        <w:t xml:space="preserve"> (No usarlo</w:t>
+      </w:r>
+      <w:proofErr w:type="gramStart"/>
+      <w:r>
+        <w:t>!!!</w:t>
+      </w:r>
+      <w:proofErr w:type="gramEnd"/>
+      <w:r>
+        <w:t>)</w:t>
+      </w:r>
     </w:p>
     <w:p>
       <w:proofErr w:type="spellStart"/>
@@ -969,10 +980,7 @@
       </w:r>
       <w:proofErr w:type="gramEnd"/>
       <w:r>
-        <w:t>0</w:t>
-      </w:r>
-      <w:r>
-        <w:t xml:space="preserve">) = </w:t>
+        <w:t xml:space="preserve">0) = </w:t>
       </w:r>
       <w:proofErr w:type="spellStart"/>
       <w:r>
@@ -980,67 +988,262 @@
       </w:r>
       <w:proofErr w:type="spellEnd"/>
       <w:r>
+        <w:t xml:space="preserve"> izquierdo</w:t>
+      </w:r>
+    </w:p>
+    <w:p>
+      <w:proofErr w:type="spellStart"/>
+      <w:proofErr w:type="gramStart"/>
+      <w:r>
+        <w:t>MouseButton</w:t>
+      </w:r>
+      <w:proofErr w:type="spellEnd"/>
+      <w:r>
+        <w:t>(</w:t>
+      </w:r>
+      <w:proofErr w:type="gramEnd"/>
+      <w:r>
+        <w:t xml:space="preserve">1) = </w:t>
+      </w:r>
+      <w:proofErr w:type="spellStart"/>
+      <w:r>
+        <w:t>click</w:t>
+      </w:r>
+      <w:proofErr w:type="spellEnd"/>
+      <w:r>
+        <w:t xml:space="preserve"> derecho</w:t>
+      </w:r>
+    </w:p>
+    <w:p>
+      <w:r>
+        <w:t>Maneras de guardar información en variables</w:t>
+      </w:r>
+    </w:p>
+    <w:p>
+      <w:proofErr w:type="spellStart"/>
+      <w:r>
+        <w:t>Time.Deltatime</w:t>
+      </w:r>
+      <w:proofErr w:type="spellEnd"/>
+      <w:r>
+        <w:t xml:space="preserve"> = diferencia de tiempo entre </w:t>
+      </w:r>
+      <w:proofErr w:type="spellStart"/>
+      <w:r>
+        <w:t>frame</w:t>
+      </w:r>
+      <w:proofErr w:type="spellEnd"/>
+      <w:r>
+        <w:t xml:space="preserve"> y </w:t>
+      </w:r>
+      <w:proofErr w:type="spellStart"/>
+      <w:r>
+        <w:t>frame</w:t>
+      </w:r>
+      <w:proofErr w:type="spellEnd"/>
+    </w:p>
+    <w:p>
+      <w:r>
+        <w:t xml:space="preserve">Como hacer que se dispare un </w:t>
+      </w:r>
+      <w:proofErr w:type="spellStart"/>
+      <w:r>
+        <w:t>prefab</w:t>
+      </w:r>
+      <w:proofErr w:type="spellEnd"/>
+      <w:r>
+        <w:t xml:space="preserve"> en un intervalo de tiempo, de manera continua mientras mantengo el botón presionado, a partir de un primer disparo</w:t>
+      </w:r>
+      <w:proofErr w:type="gramStart"/>
+      <w:r>
+        <w:t>?</w:t>
+      </w:r>
+      <w:proofErr w:type="gramEnd"/>
+    </w:p>
+    <w:p>
+      <w:r>
+        <w:t>Contador en base de fracciones de tiempo;</w:t>
+      </w:r>
+    </w:p>
+    <w:p/>
+    <w:p/>
+    <w:p/>
+    <w:p/>
+    <w:p/>
+    <w:p/>
+    <w:p/>
+    <w:p/>
+    <w:p/>
+    <w:p/>
+    <w:p/>
+    <w:p/>
+    <w:p/>
+    <w:p/>
+    <w:p/>
+    <w:p/>
+    <w:p/>
+    <w:p/>
+    <w:p/>
+    <w:p/>
+    <w:p/>
+    <w:p>
+      <w:pPr>
+        <w:rPr>
+          <w:b/>
+          <w:u w:val="single"/>
+        </w:rPr>
+      </w:pPr>
+      <w:r>
+        <w:rPr>
+          <w:b/>
+          <w:u w:val="single"/>
+        </w:rPr>
+        <w:lastRenderedPageBreak/>
+        <w:t>Clase 21</w:t>
+      </w:r>
+      <w:r>
+        <w:rPr>
+          <w:b/>
+          <w:u w:val="single"/>
+        </w:rPr>
+        <w:t xml:space="preserve"> de Mayo</w:t>
+      </w:r>
+    </w:p>
+    <w:p>
+      <w:r>
+        <w:t xml:space="preserve">Arrastrar </w:t>
+      </w:r>
+      <w:proofErr w:type="spellStart"/>
+      <w:r>
+        <w:t>el</w:t>
+      </w:r>
+      <w:proofErr w:type="spellEnd"/>
+      <w:r>
+        <w:t xml:space="preserve"> .</w:t>
+      </w:r>
+      <w:proofErr w:type="spellStart"/>
+      <w:r>
+        <w:t>png</w:t>
+      </w:r>
+      <w:proofErr w:type="spellEnd"/>
+      <w:r>
+        <w:t xml:space="preserve"> (</w:t>
+      </w:r>
+      <w:proofErr w:type="spellStart"/>
+      <w:r>
+        <w:t>Sprite</w:t>
+      </w:r>
+      <w:proofErr w:type="spellEnd"/>
+      <w:r>
+        <w:t xml:space="preserve">) a la carpeta texturas dentro de </w:t>
+      </w:r>
+      <w:proofErr w:type="spellStart"/>
+      <w:r>
+        <w:t>Assets</w:t>
+      </w:r>
+      <w:proofErr w:type="spellEnd"/>
+      <w:r>
+        <w:t>&gt;</w:t>
+      </w:r>
+      <w:proofErr w:type="spellStart"/>
+      <w:r>
+        <w:t>Resources</w:t>
+      </w:r>
+      <w:proofErr w:type="spellEnd"/>
+    </w:p>
+    <w:p>
+      <w:r>
+        <w:t xml:space="preserve">Imagen que Contener un </w:t>
+      </w:r>
+      <w:proofErr w:type="spellStart"/>
+      <w:r>
+        <w:t>monton</w:t>
+      </w:r>
+      <w:proofErr w:type="spellEnd"/>
+      <w:r>
+        <w:t xml:space="preserve"> de elementos</w:t>
+      </w:r>
+    </w:p>
+    <w:p>
+      <w:r>
+        <w:t xml:space="preserve">El modo de </w:t>
+      </w:r>
+      <w:proofErr w:type="spellStart"/>
+      <w:r>
+        <w:t>Sprite</w:t>
+      </w:r>
+      <w:proofErr w:type="spellEnd"/>
+      <w:r>
+        <w:t xml:space="preserve"> es Single</w:t>
+      </w:r>
+    </w:p>
+    <w:p>
+      <w:r>
+        <w:t xml:space="preserve">Tipos de textura deben ser 2d, siempre tienen que fijarse que sea 2D UI, todos los que </w:t>
+      </w:r>
+      <w:proofErr w:type="spellStart"/>
+      <w:r>
+        <w:t>you</w:t>
+      </w:r>
+      <w:proofErr w:type="spellEnd"/>
+      <w:r>
+        <w:t xml:space="preserve"> vaya a trabajar en escena, si lo quiero como elemento</w:t>
+      </w:r>
+    </w:p>
+    <w:p>
+      <w:r>
+        <w:t>El tipo de textura Default es para objetos 3D</w:t>
+      </w:r>
+    </w:p>
+    <w:p>
+      <w:proofErr w:type="spellStart"/>
+      <w:r>
+        <w:t>Rezise</w:t>
+      </w:r>
+      <w:proofErr w:type="spellEnd"/>
+      <w:r>
         <w:t xml:space="preserve"> </w:t>
       </w:r>
-      <w:r>
-        <w:t>izquierdo</w:t>
-      </w:r>
-    </w:p>
-    <w:p>
-      <w:proofErr w:type="spellStart"/>
-      <w:proofErr w:type="gramStart"/>
-      <w:r>
-        <w:t>MouseButton</w:t>
-      </w:r>
-      <w:proofErr w:type="spellEnd"/>
-      <w:r>
-        <w:t>(</w:t>
-      </w:r>
-      <w:proofErr w:type="gramEnd"/>
-      <w:r>
-        <w:t xml:space="preserve">1) = </w:t>
-      </w:r>
-      <w:proofErr w:type="spellStart"/>
-      <w:r>
-        <w:t>click</w:t>
-      </w:r>
-      <w:proofErr w:type="spellEnd"/>
-      <w:r>
-        <w:t xml:space="preserve"> derecho</w:t>
-      </w:r>
-    </w:p>
-    <w:p>
-      <w:r>
-        <w:t>Maneras de guardar información en variables</w:t>
-      </w:r>
-    </w:p>
-    <w:p>
-      <w:proofErr w:type="spellStart"/>
-      <w:r>
-        <w:t>Time.Deltatime</w:t>
-      </w:r>
-      <w:proofErr w:type="spellEnd"/>
-      <w:r>
-        <w:t xml:space="preserve"> = diferencia de tiempo entre </w:t>
-      </w:r>
-      <w:proofErr w:type="spellStart"/>
-      <w:r>
-        <w:t>frame</w:t>
-      </w:r>
-      <w:proofErr w:type="spellEnd"/>
-      <w:r>
-        <w:t xml:space="preserve"> y </w:t>
-      </w:r>
-      <w:proofErr w:type="spellStart"/>
-      <w:r>
-        <w:t>frame</w:t>
-      </w:r>
-      <w:proofErr w:type="spellEnd"/>
-    </w:p>
-    <w:p/>
-    <w:p>
-      <w:r>
-        <w:t>Contador en base de fracciones de tiempo;</w:t>
+      <w:proofErr w:type="spellStart"/>
+      <w:r>
+        <w:t>Algorithm</w:t>
+      </w:r>
+      <w:proofErr w:type="spellEnd"/>
+      <w:r>
+        <w:t xml:space="preserve"> Mitchell por defecto</w:t>
+      </w:r>
+    </w:p>
+    <w:p>
+      <w:r>
+        <w:t>Tipo de imagen CGA</w:t>
+      </w:r>
+    </w:p>
+    <w:p>
+      <w:r>
+        <w:t xml:space="preserve">El formato de compresión normalmente esta en </w:t>
+      </w:r>
+      <w:proofErr w:type="spellStart"/>
+      <w:r>
+        <w:t>Quality</w:t>
+      </w:r>
+      <w:proofErr w:type="spellEnd"/>
+      <w:r>
+        <w:t xml:space="preserve"> Normal</w:t>
+      </w:r>
+    </w:p>
+    <w:p>
+      <w:r>
+        <w:t xml:space="preserve">Tamaño máximo será de 2048 pixeles, </w:t>
+      </w:r>
+      <w:proofErr w:type="spellStart"/>
+      <w:r>
+        <w:t>resamplear</w:t>
+      </w:r>
+      <w:proofErr w:type="spellEnd"/>
+    </w:p>
+    <w:p>
+      <w:r>
+        <w:t>Advanced&gt;</w:t>
       </w:r>
       <w:bookmarkStart w:id="0" w:name="_GoBack"/>
       <w:bookmarkEnd w:id="0"/>

</xml_diff>

<commit_message>
Modulo tres clase Unity 15
</commit_message>
<xml_diff>
--- a/Unity 02 de Mayo.docx
+++ b/Unity 02 de Mayo.docx
@@ -1244,6 +1244,60 @@
     <w:p>
       <w:r>
         <w:t>Advanced&gt;</w:t>
+      </w:r>
+    </w:p>
+    <w:p/>
+    <w:p/>
+    <w:p/>
+    <w:p/>
+    <w:p/>
+    <w:p/>
+    <w:p/>
+    <w:p/>
+    <w:p/>
+    <w:p/>
+    <w:p/>
+    <w:p/>
+    <w:p/>
+    <w:p/>
+    <w:p/>
+    <w:p/>
+    <w:p/>
+    <w:p/>
+    <w:p/>
+    <w:p>
+      <w:pPr>
+        <w:rPr>
+          <w:b/>
+          <w:u w:val="single"/>
+        </w:rPr>
+      </w:pPr>
+      <w:r>
+        <w:rPr>
+          <w:b/>
+          <w:u w:val="single"/>
+        </w:rPr>
+        <w:lastRenderedPageBreak/>
+        <w:t>Clase 11</w:t>
+      </w:r>
+      <w:r>
+        <w:rPr>
+          <w:b/>
+          <w:u w:val="single"/>
+        </w:rPr>
+        <w:t xml:space="preserve"> de </w:t>
+      </w:r>
+      <w:r>
+        <w:rPr>
+          <w:b/>
+          <w:u w:val="single"/>
+        </w:rPr>
+        <w:t>Junio</w:t>
+      </w:r>
+    </w:p>
+    <w:p>
+      <w:r>
+        <w:t>Pedir archivos .FBX que contienen animaciones</w:t>
       </w:r>
       <w:bookmarkStart w:id="0" w:name="_GoBack"/>
       <w:bookmarkEnd w:id="0"/>

</xml_diff>